<commit_message>
Nueva representacion del problema
</commit_message>
<xml_diff>
--- a/representacion en logico proposicional.docx
+++ b/representacion en logico proposicional.docx
@@ -10,6 +10,8 @@
           <w:sz w:val="28"/>
         </w:rPr>
       </w:pPr>
+      <w:bookmarkStart w:id="0" w:name="_GoBack"/>
+      <w:bookmarkEnd w:id="0"/>
       <w:r>
         <w:rPr>
           <w:b/>
@@ -43,110 +45,338 @@
           <w:vertAlign w:val="subscript"/>
         </w:rPr>
       </w:pPr>
-      <w:r>
+      <m:oMathPara>
+        <m:oMathParaPr>
+          <m:jc m:val="center"/>
+        </m:oMathParaPr>
+        <m:oMath>
+          <m:sSub>
+            <m:sSubPr>
+              <m:ctrlPr>
+                <w:rPr>
+                  <w:rFonts w:ascii="Cambria Math" w:eastAsiaTheme="minorEastAsia" w:hAnsi="Cambria Math"/>
+                  <w:i/>
+                  <w:sz w:val="24"/>
+                  <w:vertAlign w:val="subscript"/>
+                </w:rPr>
+              </m:ctrlPr>
+            </m:sSubPr>
+            <m:e>
+              <m:r>
+                <w:rPr>
+                  <w:rFonts w:ascii="Cambria Math" w:eastAsiaTheme="minorEastAsia" w:hAnsi="Cambria Math"/>
+                  <w:sz w:val="24"/>
+                  <w:vertAlign w:val="subscript"/>
+                </w:rPr>
+                <m:t>P</m:t>
+              </m:r>
+            </m:e>
+            <m:sub>
+              <m:r>
+                <w:rPr>
+                  <w:rFonts w:ascii="Cambria Math" w:eastAsiaTheme="minorEastAsia" w:hAnsi="Cambria Math"/>
+                  <w:sz w:val="24"/>
+                  <w:vertAlign w:val="subscript"/>
+                </w:rPr>
+                <m:t>i,j</m:t>
+              </m:r>
+            </m:sub>
+          </m:sSub>
+          <m:r>
+            <w:rPr>
+              <w:rFonts w:ascii="Cambria Math" w:eastAsiaTheme="minorEastAsia" w:hAnsi="Cambria Math"/>
+              <w:sz w:val="24"/>
+              <w:vertAlign w:val="subscript"/>
+            </w:rPr>
+            <m:t>=</m:t>
+          </m:r>
+          <m:d>
+            <m:dPr>
+              <m:begChr m:val="{"/>
+              <m:endChr m:val=""/>
+              <m:ctrlPr>
+                <w:rPr>
+                  <w:rFonts w:ascii="Cambria Math" w:eastAsiaTheme="minorEastAsia" w:hAnsi="Cambria Math"/>
+                  <w:i/>
+                  <w:sz w:val="24"/>
+                  <w:vertAlign w:val="subscript"/>
+                </w:rPr>
+              </m:ctrlPr>
+            </m:dPr>
+            <m:e>
+              <m:eqArr>
+                <m:eqArrPr>
+                  <m:ctrlPr>
+                    <w:rPr>
+                      <w:rFonts w:ascii="Cambria Math" w:eastAsiaTheme="minorEastAsia" w:hAnsi="Cambria Math"/>
+                      <w:i/>
+                      <w:sz w:val="24"/>
+                      <w:vertAlign w:val="subscript"/>
+                    </w:rPr>
+                  </m:ctrlPr>
+                </m:eqArrPr>
+                <m:e>
+                  <m:r>
+                    <w:rPr>
+                      <w:rFonts w:ascii="Cambria Math" w:eastAsiaTheme="minorEastAsia" w:hAnsi="Cambria Math"/>
+                      <w:sz w:val="24"/>
+                      <w:vertAlign w:val="subscript"/>
+                    </w:rPr>
+                    <m:t xml:space="preserve">true         si cuadrilla </m:t>
+                  </m:r>
+                  <m:d>
+                    <m:dPr>
+                      <m:begChr m:val="〈"/>
+                      <m:endChr m:val="〉"/>
+                      <m:ctrlPr>
+                        <w:rPr>
+                          <w:rFonts w:ascii="Cambria Math" w:eastAsiaTheme="minorEastAsia" w:hAnsi="Cambria Math"/>
+                          <w:i/>
+                          <w:sz w:val="24"/>
+                          <w:vertAlign w:val="subscript"/>
+                        </w:rPr>
+                      </m:ctrlPr>
+                    </m:dPr>
+                    <m:e>
+                      <m:r>
+                        <w:rPr>
+                          <w:rFonts w:ascii="Cambria Math" w:eastAsiaTheme="minorEastAsia" w:hAnsi="Cambria Math"/>
+                          <w:sz w:val="24"/>
+                          <w:vertAlign w:val="subscript"/>
+                        </w:rPr>
+                        <m:t>i,j</m:t>
+                      </m:r>
+                    </m:e>
+                  </m:d>
+                  <m:r>
+                    <w:rPr>
+                      <w:rFonts w:ascii="Cambria Math" w:eastAsiaTheme="minorEastAsia" w:hAnsi="Cambria Math"/>
+                      <w:sz w:val="24"/>
+                      <w:vertAlign w:val="subscript"/>
+                    </w:rPr>
+                    <m:t xml:space="preserve"> contiene X</m:t>
+                  </m:r>
+                </m:e>
+                <m:e>
+                  <m:r>
+                    <w:rPr>
+                      <w:rFonts w:ascii="Cambria Math" w:eastAsiaTheme="minorEastAsia" w:hAnsi="Cambria Math"/>
+                      <w:sz w:val="24"/>
+                      <w:vertAlign w:val="subscript"/>
+                    </w:rPr>
+                    <m:t xml:space="preserve"> false        si cuadrilla </m:t>
+                  </m:r>
+                  <m:d>
+                    <m:dPr>
+                      <m:begChr m:val="〈"/>
+                      <m:endChr m:val="〉"/>
+                      <m:ctrlPr>
+                        <w:rPr>
+                          <w:rFonts w:ascii="Cambria Math" w:eastAsiaTheme="minorEastAsia" w:hAnsi="Cambria Math"/>
+                          <w:i/>
+                          <w:sz w:val="24"/>
+                          <w:vertAlign w:val="subscript"/>
+                        </w:rPr>
+                      </m:ctrlPr>
+                    </m:dPr>
+                    <m:e>
+                      <m:r>
+                        <w:rPr>
+                          <w:rFonts w:ascii="Cambria Math" w:eastAsiaTheme="minorEastAsia" w:hAnsi="Cambria Math"/>
+                          <w:sz w:val="24"/>
+                          <w:vertAlign w:val="subscript"/>
+                        </w:rPr>
+                        <m:t>i,j</m:t>
+                      </m:r>
+                    </m:e>
+                  </m:d>
+                  <m:r>
+                    <w:rPr>
+                      <w:rFonts w:ascii="Cambria Math" w:eastAsiaTheme="minorEastAsia" w:hAnsi="Cambria Math"/>
+                      <w:sz w:val="24"/>
+                      <w:vertAlign w:val="subscript"/>
+                    </w:rPr>
+                    <m:t xml:space="preserve">   no contiene X</m:t>
+                  </m:r>
+                </m:e>
+              </m:eqArr>
+            </m:e>
+          </m:d>
+        </m:oMath>
+      </m:oMathPara>
+    </w:p>
+    <w:p>
+      <w:pPr>
+        <w:jc w:val="center"/>
         <w:rPr>
-          <w:sz w:val="32"/>
-        </w:rPr>
-        <w:t>X</w:t>
-      </w:r>
-      <w:r>
-        <w:rPr>
-          <w:sz w:val="32"/>
+          <w:rFonts w:eastAsiaTheme="minorEastAsia"/>
+          <w:sz w:val="24"/>
           <w:vertAlign w:val="subscript"/>
         </w:rPr>
-        <w:t>i=</w:t>
-      </w:r>
-      <m:oMath>
-        <m:d>
-          <m:dPr>
-            <m:begChr m:val="{"/>
-            <m:endChr m:val=""/>
-            <m:ctrlPr>
-              <w:rPr>
-                <w:rFonts w:ascii="Cambria Math" w:hAnsi="Cambria Math"/>
-                <w:i/>
-                <w:sz w:val="24"/>
-                <w:vertAlign w:val="subscript"/>
-              </w:rPr>
-            </m:ctrlPr>
-          </m:dPr>
-          <m:e>
-            <m:r>
-              <w:rPr>
-                <w:rFonts w:ascii="Cambria Math" w:hAnsi="Cambria Math"/>
-                <w:sz w:val="24"/>
-                <w:vertAlign w:val="subscript"/>
-              </w:rPr>
-              <m:t xml:space="preserve"> </m:t>
-            </m:r>
-            <m:eqArr>
-              <m:eqArrPr>
-                <m:ctrlPr>
-                  <w:rPr>
-                    <w:rFonts w:ascii="Cambria Math" w:hAnsi="Cambria Math"/>
-                    <w:i/>
-                    <w:sz w:val="24"/>
-                    <w:vertAlign w:val="subscript"/>
-                  </w:rPr>
-                </m:ctrlPr>
-              </m:eqArrPr>
-              <m:e>
-                <m:r>
-                  <w:rPr>
-                    <w:rFonts w:ascii="Cambria Math" w:hAnsi="Cambria Math"/>
-                    <w:sz w:val="24"/>
-                    <w:vertAlign w:val="subscript"/>
-                  </w:rPr>
-                  <m:t xml:space="preserve">0, si el espacio esta vacio                                         </m:t>
-                </m:r>
-              </m:e>
-              <m:e>
-                <m:r>
-                  <w:rPr>
-                    <w:rFonts w:ascii="Cambria Math" w:hAnsi="Cambria Math"/>
-                    <w:sz w:val="24"/>
-                    <w:vertAlign w:val="subscript"/>
-                  </w:rPr>
-                  <m:t>1, si el espacia esta pcupado por el jugador 1</m:t>
-                </m:r>
-                <m:ctrlPr>
-                  <w:rPr>
-                    <w:rFonts w:ascii="Cambria Math" w:eastAsia="Cambria Math" w:hAnsi="Cambria Math" w:cs="Cambria Math"/>
-                    <w:i/>
-                    <w:sz w:val="24"/>
-                    <w:vertAlign w:val="subscript"/>
-                  </w:rPr>
-                </m:ctrlPr>
-              </m:e>
-              <m:e>
-                <m:r>
-                  <w:rPr>
-                    <w:rFonts w:ascii="Cambria Math" w:eastAsia="Cambria Math" w:hAnsi="Cambria Math" w:cs="Cambria Math"/>
-                    <w:sz w:val="24"/>
-                    <w:vertAlign w:val="subscript"/>
-                  </w:rPr>
-                  <m:t xml:space="preserve">2, si el espacio esta </m:t>
-                </m:r>
-                <m:r>
-                  <w:rPr>
-                    <w:rFonts w:ascii="Cambria Math" w:hAnsi="Cambria Math"/>
-                    <w:sz w:val="24"/>
-                    <w:vertAlign w:val="subscript"/>
-                  </w:rPr>
-                  <m:t>ocupado por el jugador 2</m:t>
-                </m:r>
-              </m:e>
-            </m:eqArr>
-          </m:e>
-        </m:d>
-      </m:oMath>
+      </w:pPr>
+      <m:oMathPara>
+        <m:oMathParaPr>
+          <m:jc m:val="center"/>
+        </m:oMathParaPr>
+        <m:oMath>
+          <m:sSub>
+            <m:sSubPr>
+              <m:ctrlPr>
+                <w:rPr>
+                  <w:rFonts w:ascii="Cambria Math" w:eastAsiaTheme="minorEastAsia" w:hAnsi="Cambria Math"/>
+                  <w:i/>
+                  <w:sz w:val="24"/>
+                  <w:vertAlign w:val="subscript"/>
+                </w:rPr>
+              </m:ctrlPr>
+            </m:sSubPr>
+            <m:e>
+              <m:r>
+                <w:rPr>
+                  <w:rFonts w:ascii="Cambria Math" w:eastAsiaTheme="minorEastAsia" w:hAnsi="Cambria Math"/>
+                  <w:sz w:val="24"/>
+                  <w:vertAlign w:val="subscript"/>
+                </w:rPr>
+                <m:t>Q</m:t>
+              </m:r>
+            </m:e>
+            <m:sub>
+              <m:r>
+                <w:rPr>
+                  <w:rFonts w:ascii="Cambria Math" w:eastAsiaTheme="minorEastAsia" w:hAnsi="Cambria Math"/>
+                  <w:sz w:val="24"/>
+                  <w:vertAlign w:val="subscript"/>
+                </w:rPr>
+                <m:t>i,j</m:t>
+              </m:r>
+            </m:sub>
+          </m:sSub>
+          <m:r>
+            <w:rPr>
+              <w:rFonts w:ascii="Cambria Math" w:eastAsiaTheme="minorEastAsia" w:hAnsi="Cambria Math"/>
+              <w:sz w:val="24"/>
+              <w:vertAlign w:val="subscript"/>
+            </w:rPr>
+            <m:t>=</m:t>
+          </m:r>
+          <m:d>
+            <m:dPr>
+              <m:begChr m:val="{"/>
+              <m:endChr m:val=""/>
+              <m:ctrlPr>
+                <w:rPr>
+                  <w:rFonts w:ascii="Cambria Math" w:eastAsiaTheme="minorEastAsia" w:hAnsi="Cambria Math"/>
+                  <w:i/>
+                  <w:sz w:val="24"/>
+                  <w:vertAlign w:val="subscript"/>
+                </w:rPr>
+              </m:ctrlPr>
+            </m:dPr>
+            <m:e>
+              <m:eqArr>
+                <m:eqArrPr>
+                  <m:ctrlPr>
+                    <w:rPr>
+                      <w:rFonts w:ascii="Cambria Math" w:eastAsiaTheme="minorEastAsia" w:hAnsi="Cambria Math"/>
+                      <w:i/>
+                      <w:sz w:val="24"/>
+                      <w:vertAlign w:val="subscript"/>
+                    </w:rPr>
+                  </m:ctrlPr>
+                </m:eqArrPr>
+                <m:e>
+                  <m:r>
+                    <w:rPr>
+                      <w:rFonts w:ascii="Cambria Math" w:eastAsiaTheme="minorEastAsia" w:hAnsi="Cambria Math"/>
+                      <w:sz w:val="24"/>
+                      <w:vertAlign w:val="subscript"/>
+                    </w:rPr>
+                    <m:t xml:space="preserve">true         si cuadrilla </m:t>
+                  </m:r>
+                  <m:d>
+                    <m:dPr>
+                      <m:begChr m:val="〈"/>
+                      <m:endChr m:val="〉"/>
+                      <m:ctrlPr>
+                        <w:rPr>
+                          <w:rFonts w:ascii="Cambria Math" w:eastAsiaTheme="minorEastAsia" w:hAnsi="Cambria Math"/>
+                          <w:i/>
+                          <w:sz w:val="24"/>
+                          <w:vertAlign w:val="subscript"/>
+                        </w:rPr>
+                      </m:ctrlPr>
+                    </m:dPr>
+                    <m:e>
+                      <m:r>
+                        <w:rPr>
+                          <w:rFonts w:ascii="Cambria Math" w:eastAsiaTheme="minorEastAsia" w:hAnsi="Cambria Math"/>
+                          <w:sz w:val="24"/>
+                          <w:vertAlign w:val="subscript"/>
+                        </w:rPr>
+                        <m:t>i,j</m:t>
+                      </m:r>
+                    </m:e>
+                  </m:d>
+                  <m:r>
+                    <w:rPr>
+                      <w:rFonts w:ascii="Cambria Math" w:eastAsiaTheme="minorEastAsia" w:hAnsi="Cambria Math"/>
+                      <w:sz w:val="24"/>
+                      <w:vertAlign w:val="subscript"/>
+                    </w:rPr>
+                    <m:t xml:space="preserve"> contiene O</m:t>
+                  </m:r>
+                </m:e>
+                <m:e>
+                  <m:r>
+                    <w:rPr>
+                      <w:rFonts w:ascii="Cambria Math" w:eastAsiaTheme="minorEastAsia" w:hAnsi="Cambria Math"/>
+                      <w:sz w:val="24"/>
+                      <w:vertAlign w:val="subscript"/>
+                    </w:rPr>
+                    <m:t xml:space="preserve"> false        si cuadrilla </m:t>
+                  </m:r>
+                  <m:d>
+                    <m:dPr>
+                      <m:begChr m:val="〈"/>
+                      <m:endChr m:val="〉"/>
+                      <m:ctrlPr>
+                        <w:rPr>
+                          <w:rFonts w:ascii="Cambria Math" w:eastAsiaTheme="minorEastAsia" w:hAnsi="Cambria Math"/>
+                          <w:i/>
+                          <w:sz w:val="24"/>
+                          <w:vertAlign w:val="subscript"/>
+                        </w:rPr>
+                      </m:ctrlPr>
+                    </m:dPr>
+                    <m:e>
+                      <m:r>
+                        <w:rPr>
+                          <w:rFonts w:ascii="Cambria Math" w:eastAsiaTheme="minorEastAsia" w:hAnsi="Cambria Math"/>
+                          <w:sz w:val="24"/>
+                          <w:vertAlign w:val="subscript"/>
+                        </w:rPr>
+                        <m:t>i,j</m:t>
+                      </m:r>
+                    </m:e>
+                  </m:d>
+                  <m:r>
+                    <w:rPr>
+                      <w:rFonts w:ascii="Cambria Math" w:eastAsiaTheme="minorEastAsia" w:hAnsi="Cambria Math"/>
+                      <w:sz w:val="24"/>
+                      <w:vertAlign w:val="subscript"/>
+                    </w:rPr>
+                    <m:t xml:space="preserve">   no contiene O</m:t>
+                  </m:r>
+                </m:e>
+              </m:eqArr>
+            </m:e>
+          </m:d>
+        </m:oMath>
+      </m:oMathPara>
     </w:p>
     <w:p>
       <w:r>
         <w:t>La variable T representa el turno del jugador siguiente,</w:t>
-      </w:r>
-      <w:r>
-        <w:t xml:space="preserve"> </w:t>
       </w:r>
     </w:p>
     <w:p/>
@@ -155,11 +385,13 @@
         <w:jc w:val="center"/>
         <w:rPr>
           <w:rFonts w:eastAsiaTheme="minorEastAsia"/>
+          <w:lang w:val="en-US"/>
         </w:rPr>
       </w:pPr>
       <w:r>
         <w:rPr>
           <w:sz w:val="32"/>
+          <w:lang w:val="en-US"/>
         </w:rPr>
         <w:t>T=</w:t>
       </w:r>
@@ -189,16 +421,160 @@
                 <m:r>
                   <w:rPr>
                     <w:rFonts w:ascii="Cambria Math" w:hAnsi="Cambria Math"/>
-                  </w:rPr>
-                  <m:t>1, si el jugador 1 es el siguiente</m:t>
+                    <w:lang w:val="en-US"/>
+                  </w:rPr>
+                  <m:t xml:space="preserve">1, </m:t>
+                </m:r>
+                <m:r>
+                  <w:rPr>
+                    <w:rFonts w:ascii="Cambria Math" w:hAnsi="Cambria Math"/>
+                  </w:rPr>
+                  <m:t>si</m:t>
+                </m:r>
+                <m:r>
+                  <w:rPr>
+                    <w:rFonts w:ascii="Cambria Math" w:hAnsi="Cambria Math"/>
+                    <w:lang w:val="en-US"/>
+                  </w:rPr>
+                  <m:t xml:space="preserve"> </m:t>
+                </m:r>
+                <m:r>
+                  <w:rPr>
+                    <w:rFonts w:ascii="Cambria Math" w:hAnsi="Cambria Math"/>
+                  </w:rPr>
+                  <m:t>el</m:t>
+                </m:r>
+                <m:r>
+                  <w:rPr>
+                    <w:rFonts w:ascii="Cambria Math" w:hAnsi="Cambria Math"/>
+                    <w:lang w:val="en-US"/>
+                  </w:rPr>
+                  <m:t xml:space="preserve"> </m:t>
+                </m:r>
+                <m:r>
+                  <w:rPr>
+                    <w:rFonts w:ascii="Cambria Math" w:hAnsi="Cambria Math"/>
+                  </w:rPr>
+                  <m:t>jugador</m:t>
+                </m:r>
+                <m:r>
+                  <w:rPr>
+                    <w:rFonts w:ascii="Cambria Math" w:hAnsi="Cambria Math"/>
+                    <w:lang w:val="en-US"/>
+                  </w:rPr>
+                  <m:t xml:space="preserve"> 1 </m:t>
+                </m:r>
+                <m:r>
+                  <w:rPr>
+                    <w:rFonts w:ascii="Cambria Math" w:hAnsi="Cambria Math"/>
+                  </w:rPr>
+                  <m:t>es</m:t>
+                </m:r>
+                <m:r>
+                  <w:rPr>
+                    <w:rFonts w:ascii="Cambria Math" w:hAnsi="Cambria Math"/>
+                    <w:lang w:val="en-US"/>
+                  </w:rPr>
+                  <m:t xml:space="preserve"> </m:t>
+                </m:r>
+                <m:r>
+                  <w:rPr>
+                    <w:rFonts w:ascii="Cambria Math" w:hAnsi="Cambria Math"/>
+                  </w:rPr>
+                  <m:t>el</m:t>
+                </m:r>
+                <m:r>
+                  <w:rPr>
+                    <w:rFonts w:ascii="Cambria Math" w:hAnsi="Cambria Math"/>
+                    <w:lang w:val="en-US"/>
+                  </w:rPr>
+                  <m:t xml:space="preserve"> </m:t>
+                </m:r>
+                <m:r>
+                  <w:rPr>
+                    <w:rFonts w:ascii="Cambria Math" w:hAnsi="Cambria Math"/>
+                  </w:rPr>
+                  <m:t>siguiente</m:t>
                 </m:r>
               </m:e>
               <m:e>
                 <m:r>
                   <w:rPr>
                     <w:rFonts w:ascii="Cambria Math" w:hAnsi="Cambria Math"/>
-                  </w:rPr>
-                  <m:t>2, si el jugador 2 es el siguiente</m:t>
+                    <w:lang w:val="en-US"/>
+                  </w:rPr>
+                  <m:t xml:space="preserve">2, </m:t>
+                </m:r>
+                <m:r>
+                  <w:rPr>
+                    <w:rFonts w:ascii="Cambria Math" w:hAnsi="Cambria Math"/>
+                  </w:rPr>
+                  <m:t>si</m:t>
+                </m:r>
+                <m:r>
+                  <w:rPr>
+                    <w:rFonts w:ascii="Cambria Math" w:hAnsi="Cambria Math"/>
+                    <w:lang w:val="en-US"/>
+                  </w:rPr>
+                  <m:t xml:space="preserve"> </m:t>
+                </m:r>
+                <m:r>
+                  <w:rPr>
+                    <w:rFonts w:ascii="Cambria Math" w:hAnsi="Cambria Math"/>
+                  </w:rPr>
+                  <m:t>el</m:t>
+                </m:r>
+                <m:r>
+                  <w:rPr>
+                    <w:rFonts w:ascii="Cambria Math" w:hAnsi="Cambria Math"/>
+                    <w:lang w:val="en-US"/>
+                  </w:rPr>
+                  <m:t xml:space="preserve"> </m:t>
+                </m:r>
+                <m:r>
+                  <w:rPr>
+                    <w:rFonts w:ascii="Cambria Math" w:hAnsi="Cambria Math"/>
+                  </w:rPr>
+                  <m:t>jugador</m:t>
+                </m:r>
+                <m:r>
+                  <w:rPr>
+                    <w:rFonts w:ascii="Cambria Math" w:hAnsi="Cambria Math"/>
+                    <w:lang w:val="en-US"/>
+                  </w:rPr>
+                  <m:t xml:space="preserve"> 2 </m:t>
+                </m:r>
+                <m:r>
+                  <w:rPr>
+                    <w:rFonts w:ascii="Cambria Math" w:hAnsi="Cambria Math"/>
+                  </w:rPr>
+                  <m:t>es</m:t>
+                </m:r>
+                <m:r>
+                  <w:rPr>
+                    <w:rFonts w:ascii="Cambria Math" w:hAnsi="Cambria Math"/>
+                    <w:lang w:val="en-US"/>
+                  </w:rPr>
+                  <m:t xml:space="preserve"> </m:t>
+                </m:r>
+                <m:r>
+                  <w:rPr>
+                    <w:rFonts w:ascii="Cambria Math" w:hAnsi="Cambria Math"/>
+                  </w:rPr>
+                  <m:t>el</m:t>
+                </m:r>
+                <m:r>
+                  <w:rPr>
+                    <w:rFonts w:ascii="Cambria Math" w:hAnsi="Cambria Math"/>
+                    <w:lang w:val="en-US"/>
+                  </w:rPr>
+                  <m:t xml:space="preserve"> </m:t>
+                </m:r>
+                <m:r>
+                  <w:rPr>
+                    <w:rFonts w:ascii="Cambria Math" w:hAnsi="Cambria Math"/>
+                  </w:rPr>
+                  <m:t>siguiente</m:t>
                 </m:r>
               </m:e>
             </m:eqArr>
@@ -226,19 +602,9 @@
       </w:r>
     </w:p>
     <w:p>
-      <w:pPr>
-        <w:rPr>
-          <w:b/>
-        </w:rPr>
-      </w:pPr>
       <w:r>
-        <w:rPr>
-          <w:b/>
-        </w:rPr>
-        <w:t>Reglas:</w:t>
+        <w:t xml:space="preserve"> </w:t>
       </w:r>
-      <w:bookmarkStart w:id="0" w:name="_GoBack"/>
-      <w:bookmarkEnd w:id="0"/>
     </w:p>
     <w:p>
       <w:pPr>
@@ -290,7 +656,7 @@
                     <w:rFonts w:ascii="Cambria Math" w:hAnsi="Cambria Math"/>
                     <w:lang w:val="en-US"/>
                   </w:rPr>
-                  <m:t>∀</m:t>
+                  <m:t>∨</m:t>
                 </m:r>
               </m:e>
               <m:sub>
@@ -531,7 +897,7 @@
                     <w:rFonts w:ascii="Cambria Math" w:hAnsi="Cambria Math"/>
                     <w:lang w:val="en-US"/>
                   </w:rPr>
-                  <m:t>∀</m:t>
+                  <m:t>∨</m:t>
                 </m:r>
               </m:e>
               <m:sub>
@@ -1183,7 +1549,7 @@
                     <w:rFonts w:ascii="Cambria Math" w:hAnsi="Cambria Math"/>
                     <w:lang w:val="en-US"/>
                   </w:rPr>
-                  <m:t>∀</m:t>
+                  <m:t>∨</m:t>
                 </m:r>
               </m:e>
               <m:sub>
@@ -1424,7 +1790,7 @@
                     <w:rFonts w:ascii="Cambria Math" w:hAnsi="Cambria Math"/>
                     <w:lang w:val="en-US"/>
                   </w:rPr>
-                  <m:t>∀</m:t>
+                  <m:t>∨</m:t>
                 </m:r>
               </m:e>
               <m:sub>
@@ -2063,18 +2429,21 @@
         <w:jc w:val="center"/>
         <w:rPr>
           <w:rFonts w:eastAsiaTheme="minorEastAsia"/>
+          <w:lang w:val="en-US"/>
         </w:rPr>
       </w:pPr>
       <w:r>
         <w:rPr>
           <w:rFonts w:eastAsiaTheme="minorEastAsia"/>
           <w:i/>
+          <w:lang w:val="en-US"/>
         </w:rPr>
         <w:t>Full</w:t>
       </w:r>
       <w:r>
         <w:rPr>
           <w:rFonts w:eastAsiaTheme="minorEastAsia"/>
+          <w:lang w:val="en-US"/>
         </w:rPr>
         <w:t>=</w:t>
       </w:r>
@@ -2104,8 +2473,9 @@
                 <m:r>
                   <w:rPr>
                     <w:rFonts w:ascii="Cambria Math" w:eastAsiaTheme="minorEastAsia" w:hAnsi="Cambria Math"/>
-                  </w:rPr>
-                  <m:t>∀</m:t>
+                    <w:lang w:val="en-US"/>
+                  </w:rPr>
+                  <m:t>∧</m:t>
                 </m:r>
               </m:e>
               <m:sub>
@@ -2113,7 +2483,14 @@
                   <w:rPr>
                     <w:rFonts w:ascii="Cambria Math" w:eastAsiaTheme="minorEastAsia" w:hAnsi="Cambria Math"/>
                   </w:rPr>
-                  <m:t>i=0,1,2,3,4,5,6,7,8</m:t>
+                  <m:t>i</m:t>
+                </m:r>
+                <m:r>
+                  <w:rPr>
+                    <w:rFonts w:ascii="Cambria Math" w:eastAsiaTheme="minorEastAsia" w:hAnsi="Cambria Math"/>
+                    <w:lang w:val="en-US"/>
+                  </w:rPr>
+                  <m:t>=0,1,2,3,4,5,6,7,8</m:t>
                 </m:r>
               </m:sub>
             </m:sSub>
@@ -2122,6 +2499,7 @@
             <m:r>
               <w:rPr>
                 <w:rFonts w:ascii="Cambria Math" w:eastAsiaTheme="minorEastAsia" w:hAnsi="Cambria Math"/>
+                <w:lang w:val="en-US"/>
               </w:rPr>
               <m:t>(</m:t>
             </m:r>
@@ -2154,6 +2532,7 @@
             <m:r>
               <w:rPr>
                 <w:rFonts w:ascii="Cambria Math" w:eastAsiaTheme="minorEastAsia" w:hAnsi="Cambria Math"/>
+                <w:lang w:val="en-US"/>
               </w:rPr>
               <m:t>≠0)</m:t>
             </m:r>
@@ -2167,12 +2546,14 @@
         <w:rPr>
           <w:rFonts w:eastAsiaTheme="minorEastAsia"/>
           <w:i/>
+          <w:lang w:val="en-US"/>
         </w:rPr>
       </w:pPr>
       <w:r>
         <w:rPr>
           <w:rFonts w:eastAsiaTheme="minorEastAsia"/>
           <w:i/>
+          <w:lang w:val="en-US"/>
         </w:rPr>
         <w:t>Final=</w:t>
       </w:r>
@@ -2181,7 +2562,27 @@
           <w:rPr>
             <w:rFonts w:ascii="Cambria Math" w:eastAsiaTheme="minorEastAsia" w:hAnsi="Cambria Math"/>
           </w:rPr>
-          <m:t xml:space="preserve">P1win ∨ </m:t>
+          <m:t>P</m:t>
+        </m:r>
+        <m:r>
+          <w:rPr>
+            <w:rFonts w:ascii="Cambria Math" w:eastAsiaTheme="minorEastAsia" w:hAnsi="Cambria Math"/>
+            <w:lang w:val="en-US"/>
+          </w:rPr>
+          <m:t>1</m:t>
+        </m:r>
+        <m:r>
+          <w:rPr>
+            <w:rFonts w:ascii="Cambria Math" w:eastAsiaTheme="minorEastAsia" w:hAnsi="Cambria Math"/>
+          </w:rPr>
+          <m:t>win</m:t>
+        </m:r>
+        <m:r>
+          <w:rPr>
+            <w:rFonts w:ascii="Cambria Math" w:eastAsiaTheme="minorEastAsia" w:hAnsi="Cambria Math"/>
+            <w:lang w:val="en-US"/>
+          </w:rPr>
+          <m:t xml:space="preserve"> ∨ </m:t>
         </m:r>
         <m:r>
           <m:rPr>
@@ -2189,6 +2590,7 @@
           </m:rPr>
           <w:rPr>
             <w:rFonts w:ascii="Cambria Math" w:eastAsiaTheme="minorEastAsia" w:hAnsi="Cambria Math"/>
+            <w:lang w:val="en-US"/>
           </w:rPr>
           <m:t>P2</m:t>
         </m:r>
@@ -2196,7 +2598,20 @@
           <w:rPr>
             <w:rFonts w:ascii="Cambria Math" w:eastAsiaTheme="minorEastAsia" w:hAnsi="Cambria Math"/>
           </w:rPr>
-          <m:t>win ∨ Full</m:t>
+          <m:t>win</m:t>
+        </m:r>
+        <m:r>
+          <w:rPr>
+            <w:rFonts w:ascii="Cambria Math" w:eastAsiaTheme="minorEastAsia" w:hAnsi="Cambria Math"/>
+            <w:lang w:val="en-US"/>
+          </w:rPr>
+          <m:t xml:space="preserve"> ∨ </m:t>
+        </m:r>
+        <m:r>
+          <w:rPr>
+            <w:rFonts w:ascii="Cambria Math" w:eastAsiaTheme="minorEastAsia" w:hAnsi="Cambria Math"/>
+          </w:rPr>
+          <m:t>Full</m:t>
         </m:r>
       </m:oMath>
     </w:p>
@@ -2383,7 +2798,6 @@
     <w:lsdException w:name="HTML Sample" w:semiHidden="1" w:unhideWhenUsed="1"/>
     <w:lsdException w:name="HTML Typewriter" w:semiHidden="1" w:unhideWhenUsed="1"/>
     <w:lsdException w:name="HTML Variable" w:semiHidden="1" w:unhideWhenUsed="1"/>
-    <w:lsdException w:name="Normal Table" w:semiHidden="1" w:unhideWhenUsed="1"/>
     <w:lsdException w:name="annotation subject" w:semiHidden="1" w:unhideWhenUsed="1"/>
     <w:lsdException w:name="No List" w:semiHidden="1" w:unhideWhenUsed="1"/>
     <w:lsdException w:name="Outline List 1" w:semiHidden="1" w:unhideWhenUsed="1"/>
@@ -2427,10 +2841,8 @@
     <w:lsdException w:name="Table Elegant" w:semiHidden="1" w:unhideWhenUsed="1"/>
     <w:lsdException w:name="Table Professional" w:semiHidden="1" w:unhideWhenUsed="1"/>
     <w:lsdException w:name="Table Subtle 1" w:semiHidden="1" w:unhideWhenUsed="1"/>
-    <w:lsdException w:name="Table Subtle 2" w:semiHidden="1" w:unhideWhenUsed="1"/>
     <w:lsdException w:name="Table Web 1" w:semiHidden="1" w:unhideWhenUsed="1"/>
     <w:lsdException w:name="Table Web 2" w:semiHidden="1" w:unhideWhenUsed="1"/>
-    <w:lsdException w:name="Table Web 3" w:semiHidden="1" w:unhideWhenUsed="1"/>
     <w:lsdException w:name="Balloon Text" w:semiHidden="1" w:unhideWhenUsed="1"/>
     <w:lsdException w:name="Table Grid" w:uiPriority="39"/>
     <w:lsdException w:name="Table Theme" w:semiHidden="1" w:unhideWhenUsed="1"/>

</xml_diff>